<commit_message>
Add points and config file
</commit_message>
<xml_diff>
--- a/source/results.docx
+++ b/source/results.docx
@@ -9,15 +9,7 @@
     </w:p>
     <w:p>
       <w:r>
-        <w:t xml:space="preserve">New </w:t>
-      </w:r>
-      <w:proofErr w:type="spellStart"/>
-      <w:r>
-        <w:t>alg</w:t>
-      </w:r>
-      <w:proofErr w:type="spellEnd"/>
-      <w:r>
-        <w:t xml:space="preserve"> bubble sort </w:t>
+        <w:t xml:space="preserve">New alg bubble sort </w:t>
       </w:r>
     </w:p>
     <w:tbl>
@@ -61,13 +53,8 @@
             <w:tcW w:w="1393" w:type="dxa"/>
           </w:tcPr>
           <w:p>
-            <w:proofErr w:type="spellStart"/>
-            <w:r>
-              <w:t>Iter</w:t>
-            </w:r>
-            <w:proofErr w:type="spellEnd"/>
-            <w:r>
-              <w:t xml:space="preserve"> amount</w:t>
+            <w:r>
+              <w:t>Iter amount</w:t>
             </w:r>
           </w:p>
         </w:tc>
@@ -97,15 +84,7 @@
           </w:tcPr>
           <w:p>
             <w:r>
-              <w:t xml:space="preserve">Def </w:t>
-            </w:r>
-            <w:proofErr w:type="spellStart"/>
-            <w:r>
-              <w:t>iter</w:t>
-            </w:r>
-            <w:proofErr w:type="spellEnd"/>
-            <w:r>
-              <w:t xml:space="preserve"> amount</w:t>
+              <w:t>Def iter amount</w:t>
             </w:r>
           </w:p>
         </w:tc>
@@ -483,11 +462,9 @@
             <w:tcW w:w="1434" w:type="dxa"/>
           </w:tcPr>
           <w:p>
-            <w:proofErr w:type="spellStart"/>
             <w:r>
               <w:t>SinXCosXCosY</w:t>
             </w:r>
-            <w:proofErr w:type="spellEnd"/>
           </w:p>
         </w:tc>
         <w:tc>
@@ -578,23 +555,13 @@
                 <w:lang w:val="ru-RU"/>
               </w:rPr>
             </w:pPr>
-            <w:proofErr w:type="gramStart"/>
             <w:r>
               <w:rPr>
                 <w:rFonts w:ascii="Consolas" w:hAnsi="Consolas" w:cs="Consolas"/>
                 <w:sz w:val="19"/>
                 <w:szCs w:val="19"/>
               </w:rPr>
-              <w:t>sin(</w:t>
-            </w:r>
-            <w:proofErr w:type="gramEnd"/>
-            <w:r>
-              <w:rPr>
-                <w:rFonts w:ascii="Consolas" w:hAnsi="Consolas" w:cs="Consolas"/>
-                <w:sz w:val="19"/>
-                <w:szCs w:val="19"/>
-              </w:rPr>
-              <w:t>x1 + x2) / (x1 + x2)</w:t>
+              <w:t>sin(x1 + x2) / (x1 + x2)</w:t>
             </w:r>
           </w:p>
         </w:tc>
@@ -868,15 +835,7 @@
     </w:p>
     <w:p>
       <w:r>
-        <w:t xml:space="preserve">New </w:t>
-      </w:r>
-      <w:proofErr w:type="spellStart"/>
-      <w:r>
-        <w:t>alg</w:t>
-      </w:r>
-      <w:proofErr w:type="spellEnd"/>
-      <w:r>
-        <w:t xml:space="preserve"> stable sort </w:t>
+        <w:t xml:space="preserve">New alg stable sort </w:t>
       </w:r>
     </w:p>
     <w:tbl>
@@ -920,13 +879,8 @@
             <w:tcW w:w="943" w:type="dxa"/>
           </w:tcPr>
           <w:p>
-            <w:proofErr w:type="spellStart"/>
-            <w:r>
-              <w:t>Iter</w:t>
-            </w:r>
-            <w:proofErr w:type="spellEnd"/>
-            <w:r>
-              <w:t xml:space="preserve"> amount </w:t>
+            <w:r>
+              <w:t xml:space="preserve">Iter amount </w:t>
             </w:r>
           </w:p>
         </w:tc>
@@ -956,15 +910,7 @@
           </w:tcPr>
           <w:p>
             <w:r>
-              <w:t xml:space="preserve">Def </w:t>
-            </w:r>
-            <w:proofErr w:type="spellStart"/>
-            <w:r>
-              <w:t>iter</w:t>
-            </w:r>
-            <w:proofErr w:type="spellEnd"/>
-            <w:r>
-              <w:t xml:space="preserve"> amount</w:t>
+              <w:t>Def iter amount</w:t>
             </w:r>
           </w:p>
         </w:tc>
@@ -1338,11 +1284,9 @@
             <w:tcW w:w="1459" w:type="dxa"/>
           </w:tcPr>
           <w:p>
-            <w:proofErr w:type="spellStart"/>
             <w:r>
               <w:t>SinXCosXCosY</w:t>
             </w:r>
-            <w:proofErr w:type="spellEnd"/>
           </w:p>
         </w:tc>
         <w:tc>
@@ -1433,23 +1377,13 @@
                 <w:lang w:val="ru-RU"/>
               </w:rPr>
             </w:pPr>
-            <w:proofErr w:type="gramStart"/>
             <w:r>
               <w:rPr>
                 <w:rFonts w:ascii="Consolas" w:hAnsi="Consolas" w:cs="Consolas"/>
                 <w:sz w:val="19"/>
                 <w:szCs w:val="19"/>
               </w:rPr>
-              <w:t>sin(</w:t>
-            </w:r>
-            <w:proofErr w:type="gramEnd"/>
-            <w:r>
-              <w:rPr>
-                <w:rFonts w:ascii="Consolas" w:hAnsi="Consolas" w:cs="Consolas"/>
-                <w:sz w:val="19"/>
-                <w:szCs w:val="19"/>
-              </w:rPr>
-              <w:t>x1 + x2) / (x1 + x2)</w:t>
+              <w:t>sin(x1 + x2) / (x1 + x2)</w:t>
             </w:r>
           </w:p>
         </w:tc>
@@ -1761,15 +1695,7 @@
     </w:p>
     <w:p>
       <w:r>
-        <w:t xml:space="preserve">New </w:t>
-      </w:r>
-      <w:proofErr w:type="spellStart"/>
-      <w:r>
-        <w:t>alg</w:t>
-      </w:r>
-      <w:proofErr w:type="spellEnd"/>
-      <w:r>
-        <w:t xml:space="preserve"> bubble sort </w:t>
+        <w:t xml:space="preserve">New alg bubble sort </w:t>
       </w:r>
     </w:p>
     <w:tbl>
@@ -1813,13 +1739,8 @@
             <w:tcW w:w="944" w:type="dxa"/>
           </w:tcPr>
           <w:p>
-            <w:proofErr w:type="spellStart"/>
-            <w:r>
-              <w:t>Iter</w:t>
-            </w:r>
-            <w:proofErr w:type="spellEnd"/>
-            <w:r>
-              <w:t xml:space="preserve"> amount</w:t>
+            <w:r>
+              <w:t>Iter amount</w:t>
             </w:r>
           </w:p>
         </w:tc>
@@ -1849,15 +1770,7 @@
           </w:tcPr>
           <w:p>
             <w:r>
-              <w:t xml:space="preserve">Def </w:t>
-            </w:r>
-            <w:proofErr w:type="spellStart"/>
-            <w:r>
-              <w:t>iter</w:t>
-            </w:r>
-            <w:proofErr w:type="spellEnd"/>
-            <w:r>
-              <w:t xml:space="preserve"> amount</w:t>
+              <w:t>Def iter amount</w:t>
             </w:r>
           </w:p>
         </w:tc>
@@ -2241,11 +2154,9 @@
             <w:tcW w:w="1458" w:type="dxa"/>
           </w:tcPr>
           <w:p>
-            <w:proofErr w:type="spellStart"/>
             <w:r>
               <w:t>SinXCosXCosY</w:t>
             </w:r>
-            <w:proofErr w:type="spellEnd"/>
           </w:p>
         </w:tc>
         <w:tc>
@@ -2336,23 +2247,13 @@
                 <w:lang w:val="ru-RU"/>
               </w:rPr>
             </w:pPr>
-            <w:proofErr w:type="gramStart"/>
             <w:r>
               <w:rPr>
                 <w:rFonts w:ascii="Consolas" w:hAnsi="Consolas" w:cs="Consolas"/>
                 <w:sz w:val="19"/>
                 <w:szCs w:val="19"/>
               </w:rPr>
-              <w:t>sin(</w:t>
-            </w:r>
-            <w:proofErr w:type="gramEnd"/>
-            <w:r>
-              <w:rPr>
-                <w:rFonts w:ascii="Consolas" w:hAnsi="Consolas" w:cs="Consolas"/>
-                <w:sz w:val="19"/>
-                <w:szCs w:val="19"/>
-              </w:rPr>
-              <w:t>x1 + x2) / (x1 + x2)</w:t>
+              <w:t>sin(x1 + x2) / (x1 + x2)</w:t>
             </w:r>
           </w:p>
         </w:tc>
@@ -2611,8 +2512,6 @@
           <w:lang w:val="ru-RU"/>
         </w:rPr>
       </w:pPr>
-      <w:bookmarkStart w:id="0" w:name="_GoBack"/>
-      <w:bookmarkEnd w:id="0"/>
     </w:p>
     <w:p>
       <w:pPr>
@@ -2623,15 +2522,7 @@
     </w:p>
     <w:p>
       <w:r>
-        <w:t xml:space="preserve">New </w:t>
-      </w:r>
-      <w:proofErr w:type="spellStart"/>
-      <w:r>
-        <w:t>alg</w:t>
-      </w:r>
-      <w:proofErr w:type="spellEnd"/>
-      <w:r>
-        <w:t xml:space="preserve"> stable sort </w:t>
+        <w:t xml:space="preserve">New alg stable sort </w:t>
       </w:r>
     </w:p>
     <w:tbl>
@@ -2655,6 +2546,7 @@
             <w:tcW w:w="1459" w:type="dxa"/>
           </w:tcPr>
           <w:p>
+            <w:bookmarkStart w:id="0" w:name="_Hlk24802529"/>
             <w:r>
               <w:t xml:space="preserve">Functions </w:t>
             </w:r>
@@ -2675,13 +2567,8 @@
             <w:tcW w:w="943" w:type="dxa"/>
           </w:tcPr>
           <w:p>
-            <w:proofErr w:type="spellStart"/>
-            <w:r>
-              <w:t>Iter</w:t>
-            </w:r>
-            <w:proofErr w:type="spellEnd"/>
-            <w:r>
-              <w:t xml:space="preserve"> amount </w:t>
+            <w:r>
+              <w:t xml:space="preserve">Iter amount </w:t>
             </w:r>
           </w:p>
         </w:tc>
@@ -2711,15 +2598,7 @@
           </w:tcPr>
           <w:p>
             <w:r>
-              <w:t xml:space="preserve">Def </w:t>
-            </w:r>
-            <w:proofErr w:type="spellStart"/>
-            <w:r>
-              <w:t>iter</w:t>
-            </w:r>
-            <w:proofErr w:type="spellEnd"/>
-            <w:r>
-              <w:t xml:space="preserve"> amount</w:t>
+              <w:t>Def iter amount</w:t>
             </w:r>
           </w:p>
         </w:tc>
@@ -3099,11 +2978,9 @@
             <w:tcW w:w="1459" w:type="dxa"/>
           </w:tcPr>
           <w:p>
-            <w:proofErr w:type="spellStart"/>
             <w:r>
               <w:t>SinXCosXCosY</w:t>
             </w:r>
-            <w:proofErr w:type="spellEnd"/>
           </w:p>
         </w:tc>
         <w:tc>
@@ -3194,23 +3071,13 @@
                 <w:lang w:val="ru-RU"/>
               </w:rPr>
             </w:pPr>
-            <w:proofErr w:type="gramStart"/>
             <w:r>
               <w:rPr>
                 <w:rFonts w:ascii="Consolas" w:hAnsi="Consolas" w:cs="Consolas"/>
                 <w:sz w:val="19"/>
                 <w:szCs w:val="19"/>
               </w:rPr>
-              <w:t>sin(</w:t>
-            </w:r>
-            <w:proofErr w:type="gramEnd"/>
-            <w:r>
-              <w:rPr>
-                <w:rFonts w:ascii="Consolas" w:hAnsi="Consolas" w:cs="Consolas"/>
-                <w:sz w:val="19"/>
-                <w:szCs w:val="19"/>
-              </w:rPr>
-              <w:t>x1 + x2) / (x1 + x2)</w:t>
+              <w:t>sin(x1 + x2) / (x1 + x2)</w:t>
             </w:r>
           </w:p>
         </w:tc>
@@ -3500,15 +3367,189 @@
           </w:p>
         </w:tc>
       </w:tr>
+      <w:bookmarkEnd w:id="0"/>
     </w:tbl>
     <w:p/>
     <w:p>
-      <w:pPr>
-        <w:rPr>
-          <w:lang w:val="ru-RU"/>
-        </w:rPr>
-      </w:pPr>
+      <w:r>
+        <w:t>Random forest</w:t>
+      </w:r>
     </w:p>
+    <w:p/>
+    <w:tbl>
+      <w:tblPr>
+        <w:tblStyle w:val="TableGrid"/>
+        <w:tblW w:w="0" w:type="auto"/>
+        <w:tblLook w:val="04A0" w:firstRow="1" w:lastRow="0" w:firstColumn="1" w:lastColumn="0" w:noHBand="0" w:noVBand="1"/>
+      </w:tblPr>
+      <w:tblGrid>
+        <w:gridCol w:w="1459"/>
+        <w:gridCol w:w="944"/>
+        <w:gridCol w:w="943"/>
+        <w:gridCol w:w="2056"/>
+        <w:gridCol w:w="958"/>
+        <w:gridCol w:w="934"/>
+        <w:gridCol w:w="2056"/>
+      </w:tblGrid>
+      <w:tr>
+        <w:tc>
+          <w:tcPr>
+            <w:tcW w:w="1459" w:type="dxa"/>
+          </w:tcPr>
+          <w:p>
+            <w:r>
+              <w:lastRenderedPageBreak/>
+              <w:t xml:space="preserve">Functions </w:t>
+            </w:r>
+          </w:p>
+        </w:tc>
+        <w:tc>
+          <w:tcPr>
+            <w:tcW w:w="944" w:type="dxa"/>
+          </w:tcPr>
+          <w:p>
+            <w:r>
+              <w:t>Points amount</w:t>
+            </w:r>
+          </w:p>
+        </w:tc>
+        <w:tc>
+          <w:tcPr>
+            <w:tcW w:w="943" w:type="dxa"/>
+          </w:tcPr>
+          <w:p>
+            <w:r>
+              <w:t xml:space="preserve">Iter amount </w:t>
+            </w:r>
+          </w:p>
+        </w:tc>
+        <w:tc>
+          <w:tcPr>
+            <w:tcW w:w="2056" w:type="dxa"/>
+          </w:tcPr>
+          <w:p>
+            <w:r>
+              <w:t>Avg. err</w:t>
+            </w:r>
+          </w:p>
+        </w:tc>
+        <w:tc>
+          <w:tcPr>
+            <w:tcW w:w="958" w:type="dxa"/>
+          </w:tcPr>
+          <w:p>
+            <w:r>
+              <w:t xml:space="preserve">Def points amount </w:t>
+            </w:r>
+          </w:p>
+        </w:tc>
+        <w:tc>
+          <w:tcPr>
+            <w:tcW w:w="934" w:type="dxa"/>
+          </w:tcPr>
+          <w:p>
+            <w:r>
+              <w:t>Def iter amount</w:t>
+            </w:r>
+          </w:p>
+        </w:tc>
+        <w:tc>
+          <w:tcPr>
+            <w:tcW w:w="2056" w:type="dxa"/>
+          </w:tcPr>
+          <w:p>
+            <w:r>
+              <w:t>Def Avg. err</w:t>
+            </w:r>
+          </w:p>
+        </w:tc>
+      </w:tr>
+      <w:tr>
+        <w:tc>
+          <w:tcPr>
+            <w:tcW w:w="1459" w:type="dxa"/>
+          </w:tcPr>
+          <w:p>
+            <w:r>
+              <w:t>sin(x)cos(y)</w:t>
+            </w:r>
+          </w:p>
+        </w:tc>
+        <w:tc>
+          <w:tcPr>
+            <w:tcW w:w="944" w:type="dxa"/>
+          </w:tcPr>
+          <w:p>
+            <w:r>
+              <w:t>3309</w:t>
+            </w:r>
+          </w:p>
+        </w:tc>
+        <w:tc>
+          <w:tcPr>
+            <w:tcW w:w="943" w:type="dxa"/>
+          </w:tcPr>
+          <w:p>
+            <w:r>
+              <w:t>165</w:t>
+            </w:r>
+          </w:p>
+        </w:tc>
+        <w:tc>
+          <w:tcPr>
+            <w:tcW w:w="2056" w:type="dxa"/>
+          </w:tcPr>
+          <w:p>
+            <w:pPr>
+              <w:rPr>
+                <w:lang w:val="ru-RU"/>
+              </w:rPr>
+            </w:pPr>
+            <w:r>
+              <w:rPr>
+                <w:lang w:val="ru-RU"/>
+              </w:rPr>
+              <w:t>1.0585053</w:t>
+            </w:r>
+            <w:bookmarkStart w:id="1" w:name="_GoBack"/>
+            <w:bookmarkEnd w:id="1"/>
+          </w:p>
+        </w:tc>
+        <w:tc>
+          <w:tcPr>
+            <w:tcW w:w="958" w:type="dxa"/>
+          </w:tcPr>
+          <w:p>
+            <w:r>
+              <w:t>29</w:t>
+            </w:r>
+          </w:p>
+        </w:tc>
+        <w:tc>
+          <w:tcPr>
+            <w:tcW w:w="934" w:type="dxa"/>
+          </w:tcPr>
+          <w:p>
+            <w:r>
+              <w:t>1</w:t>
+            </w:r>
+          </w:p>
+        </w:tc>
+        <w:tc>
+          <w:tcPr>
+            <w:tcW w:w="2056" w:type="dxa"/>
+          </w:tcPr>
+          <w:p>
+            <w:r>
+              <w:rPr>
+                <w:lang w:val="ru-RU"/>
+              </w:rPr>
+              <w:t>13.5438326811283</w:t>
+            </w:r>
+          </w:p>
+        </w:tc>
+      </w:tr>
+    </w:tbl>
     <w:p/>
     <w:sectPr>
       <w:pgSz w:w="12240" w:h="15840"/>
@@ -3537,7 +3578,7 @@
       </w:pPr>
     </w:pPrDefault>
   </w:docDefaults>
-  <w:latentStyles w:defLockedState="0" w:defUIPriority="99" w:defSemiHidden="0" w:defUnhideWhenUsed="0" w:defQFormat="0" w:count="375">
+  <w:latentStyles w:defLockedState="0" w:defUIPriority="99" w:defSemiHidden="0" w:defUnhideWhenUsed="0" w:defQFormat="0" w:count="377">
     <w:lsdException w:name="Normal" w:uiPriority="0" w:qFormat="1"/>
     <w:lsdException w:name="heading 1" w:uiPriority="9" w:qFormat="1"/>
     <w:lsdException w:name="heading 2" w:semiHidden="1" w:uiPriority="9" w:unhideWhenUsed="1" w:qFormat="1"/>
@@ -3643,7 +3684,6 @@
     <w:lsdException w:name="HTML Sample" w:semiHidden="1" w:unhideWhenUsed="1"/>
     <w:lsdException w:name="HTML Typewriter" w:semiHidden="1" w:unhideWhenUsed="1"/>
     <w:lsdException w:name="HTML Variable" w:semiHidden="1" w:unhideWhenUsed="1"/>
-    <w:lsdException w:name="Normal Table" w:semiHidden="1" w:unhideWhenUsed="1"/>
     <w:lsdException w:name="annotation subject" w:semiHidden="1" w:unhideWhenUsed="1"/>
     <w:lsdException w:name="No List" w:semiHidden="1" w:unhideWhenUsed="1"/>
     <w:lsdException w:name="Outline List 1" w:semiHidden="1" w:unhideWhenUsed="1"/>
@@ -3689,11 +3729,9 @@
     <w:lsdException w:name="Table Subtle 1" w:semiHidden="1" w:unhideWhenUsed="1"/>
     <w:lsdException w:name="Table Subtle 2" w:semiHidden="1" w:unhideWhenUsed="1"/>
     <w:lsdException w:name="Table Web 1" w:semiHidden="1" w:unhideWhenUsed="1"/>
-    <w:lsdException w:name="Table Web 2" w:semiHidden="1" w:unhideWhenUsed="1"/>
     <w:lsdException w:name="Table Web 3" w:semiHidden="1" w:unhideWhenUsed="1"/>
     <w:lsdException w:name="Balloon Text" w:semiHidden="1" w:unhideWhenUsed="1"/>
     <w:lsdException w:name="Table Grid" w:uiPriority="39"/>
-    <w:lsdException w:name="Table Theme" w:semiHidden="1" w:unhideWhenUsed="1"/>
     <w:lsdException w:name="Placeholder Text" w:semiHidden="1"/>
     <w:lsdException w:name="No Spacing" w:uiPriority="1" w:qFormat="1"/>
     <w:lsdException w:name="Light Shading" w:uiPriority="60"/>
@@ -3913,6 +3951,8 @@
     <w:lsdException w:name="Smart Hyperlink" w:semiHidden="1" w:unhideWhenUsed="1"/>
     <w:lsdException w:name="Hashtag" w:semiHidden="1" w:unhideWhenUsed="1"/>
     <w:lsdException w:name="Unresolved Mention" w:semiHidden="1" w:unhideWhenUsed="1"/>
+    <w:lsdException w:name="Smart Link" w:semiHidden="1" w:unhideWhenUsed="1"/>
+    <w:lsdException w:name="Smart Link Error" w:semiHidden="1" w:unhideWhenUsed="1"/>
   </w:latentStyles>
   <w:style w:type="paragraph" w:default="1" w:styleId="Normal">
     <w:name w:val="Normal"/>
@@ -3922,6 +3962,7 @@
   <w:style w:type="character" w:default="1" w:styleId="DefaultParagraphFont">
     <w:name w:val="Default Paragraph Font"/>
     <w:uiPriority w:val="1"/>
+    <w:semiHidden/>
     <w:unhideWhenUsed/>
   </w:style>
   <w:style w:type="table" w:default="1" w:styleId="TableNormal">
@@ -4267,7 +4308,7 @@
 </file>
 
 <file path=customXml/itemProps1.xml><?xml version="1.0" encoding="utf-8"?>
-<ds:datastoreItem xmlns:ds="http://schemas.openxmlformats.org/officeDocument/2006/customXml" ds:itemID="{B8ECF941-FD2C-434F-A125-7879FEF8AD84}">
+<ds:datastoreItem xmlns:ds="http://schemas.openxmlformats.org/officeDocument/2006/customXml" ds:itemID="{350955C8-6EAF-4B02-99F5-8F07C950EA90}">
   <ds:schemaRefs>
     <ds:schemaRef ds:uri="http://schemas.openxmlformats.org/officeDocument/2006/bibliography"/>
   </ds:schemaRefs>

</xml_diff>